<commit_message>
Se actualiza el archivo readme
</commit_message>
<xml_diff>
--- a/Documentos/readme.docx
+++ b/Documentos/readme.docx
@@ -230,8 +230,6 @@
       <w:r>
         <w:t xml:space="preserve"> del proyecto Web Api.</w:t>
       </w:r>
-      <w:bookmarkStart w:id="0" w:name="_GoBack"/>
-      <w:bookmarkEnd w:id="0"/>
     </w:p>
     <w:p>
       <w:pPr>
@@ -308,11 +306,52 @@
       </w:r>
     </w:p>
     <w:p>
+      <w:pPr>
+        <w:pStyle w:val="Prrafodelista"/>
+      </w:pPr>
+    </w:p>
+    <w:p>
+      <w:pPr>
+        <w:pStyle w:val="Prrafodelista"/>
+      </w:pPr>
+      <w:r>
+        <w:t xml:space="preserve">NOTA: el </w:t>
+      </w:r>
+      <w:proofErr w:type="spellStart"/>
+      <w:r>
+        <w:t>lazyloading</w:t>
+      </w:r>
+      <w:proofErr w:type="spellEnd"/>
+      <w:r>
+        <w:t xml:space="preserve"> se debe colocar siempre que se actualice el proyecto (descargar del repositorio).</w:t>
+      </w:r>
+    </w:p>
+    <w:p>
       <w:r>
         <w:t>El proyecto debe estar listo para su uso.</w:t>
       </w:r>
     </w:p>
     <w:p/>
+    <w:p>
+      <w:r>
+        <w:t>VERSION 2.</w:t>
+      </w:r>
+    </w:p>
+    <w:p>
+      <w:r>
+        <w:t xml:space="preserve">Se valida el </w:t>
+      </w:r>
+      <w:proofErr w:type="spellStart"/>
+      <w:r>
+        <w:t>token</w:t>
+      </w:r>
+      <w:proofErr w:type="spellEnd"/>
+      <w:r>
+        <w:t>.</w:t>
+      </w:r>
+      <w:bookmarkStart w:id="0" w:name="_GoBack"/>
+      <w:bookmarkEnd w:id="0"/>
+    </w:p>
     <w:sectPr>
       <w:pgSz w:w="12240" w:h="15840"/>
       <w:pgMar w:top="1417" w:right="1701" w:bottom="1417" w:left="1701" w:header="708" w:footer="708" w:gutter="0"/>

</xml_diff>